<commit_message>
+statechart +test program nice
</commit_message>
<xml_diff>
--- a/Group1_Alejandro_Christoffer.docx
+++ b/Group1_Alejandro_Christoffer.docx
@@ -1356,6 +1356,7 @@
               <w:tab w:val="right" w:leader="dot" w:pos="8494"/>
             </w:tabs>
             <w:rPr>
+              <w:rFonts w:eastAsiaTheme="minorEastAsia"/>
               <w:noProof/>
             </w:rPr>
           </w:pPr>
@@ -1368,17 +1369,17 @@
           <w:r>
             <w:fldChar w:fldCharType="separate"/>
           </w:r>
-          <w:hyperlink w:anchor="_Toc349994925" w:history="1">
+          <w:hyperlink w:anchor="_Toc350278667" w:history="1">
             <w:r>
               <w:rPr>
                 <w:rStyle w:val="Hipervnculo"/>
                 <w:noProof/>
-                <w:highlight w:val="lightGray"/>
               </w:rPr>
               <w:t>1.</w:t>
             </w:r>
             <w:r>
               <w:rPr>
+                <w:rFonts w:eastAsiaTheme="minorEastAsia"/>
                 <w:noProof/>
               </w:rPr>
               <w:tab/>
@@ -1409,7 +1410,7 @@
                 <w:noProof/>
                 <w:webHidden/>
               </w:rPr>
-              <w:instrText xml:space="preserve"> PAGEREF _Toc349994925 \h </w:instrText>
+              <w:instrText xml:space="preserve"> PAGEREF _Toc350278667 \h </w:instrText>
             </w:r>
             <w:r>
               <w:rPr>
@@ -1429,7 +1430,7 @@
                 <w:noProof/>
                 <w:webHidden/>
               </w:rPr>
-              <w:t>1</w:t>
+              <w:t>2</w:t>
             </w:r>
             <w:r>
               <w:rPr>
@@ -1448,10 +1449,11 @@
               <w:tab w:val="right" w:leader="dot" w:pos="8494"/>
             </w:tabs>
             <w:rPr>
+              <w:rFonts w:eastAsiaTheme="minorEastAsia"/>
               <w:noProof/>
             </w:rPr>
           </w:pPr>
-          <w:hyperlink w:anchor="_Toc349994926" w:history="1">
+          <w:hyperlink w:anchor="_Toc350278668" w:history="1">
             <w:r>
               <w:rPr>
                 <w:rStyle w:val="Hipervnculo"/>
@@ -1461,6 +1463,7 @@
             </w:r>
             <w:r>
               <w:rPr>
+                <w:rFonts w:eastAsiaTheme="minorEastAsia"/>
                 <w:noProof/>
               </w:rPr>
               <w:tab/>
@@ -1491,7 +1494,7 @@
                 <w:noProof/>
                 <w:webHidden/>
               </w:rPr>
-              <w:instrText xml:space="preserve"> PAGEREF _Toc349994926 \h </w:instrText>
+              <w:instrText xml:space="preserve"> PAGEREF _Toc350278668 \h </w:instrText>
             </w:r>
             <w:r>
               <w:rPr>
@@ -1511,7 +1514,7 @@
                 <w:noProof/>
                 <w:webHidden/>
               </w:rPr>
-              <w:t>1</w:t>
+              <w:t>2</w:t>
             </w:r>
             <w:r>
               <w:rPr>
@@ -1530,10 +1533,11 @@
               <w:tab w:val="right" w:leader="dot" w:pos="8494"/>
             </w:tabs>
             <w:rPr>
+              <w:rFonts w:eastAsiaTheme="minorEastAsia"/>
               <w:noProof/>
             </w:rPr>
           </w:pPr>
-          <w:hyperlink w:anchor="_Toc349994927" w:history="1">
+          <w:hyperlink w:anchor="_Toc350278669" w:history="1">
             <w:r>
               <w:rPr>
                 <w:rStyle w:val="Hipervnculo"/>
@@ -1543,6 +1547,7 @@
             </w:r>
             <w:r>
               <w:rPr>
+                <w:rFonts w:eastAsiaTheme="minorEastAsia"/>
                 <w:noProof/>
               </w:rPr>
               <w:tab/>
@@ -1573,7 +1578,7 @@
                 <w:noProof/>
                 <w:webHidden/>
               </w:rPr>
-              <w:instrText xml:space="preserve"> PAGEREF _Toc349994927 \h </w:instrText>
+              <w:instrText xml:space="preserve"> PAGEREF _Toc350278669 \h </w:instrText>
             </w:r>
             <w:r>
               <w:rPr>
@@ -1593,7 +1598,7 @@
                 <w:noProof/>
                 <w:webHidden/>
               </w:rPr>
-              <w:t>1</w:t>
+              <w:t>2</w:t>
             </w:r>
             <w:r>
               <w:rPr>
@@ -1612,10 +1617,11 @@
               <w:tab w:val="right" w:leader="dot" w:pos="8494"/>
             </w:tabs>
             <w:rPr>
+              <w:rFonts w:eastAsiaTheme="minorEastAsia"/>
               <w:noProof/>
             </w:rPr>
           </w:pPr>
-          <w:hyperlink w:anchor="_Toc349994928" w:history="1">
+          <w:hyperlink w:anchor="_Toc350278670" w:history="1">
             <w:r>
               <w:rPr>
                 <w:rStyle w:val="Hipervnculo"/>
@@ -1625,6 +1631,7 @@
             </w:r>
             <w:r>
               <w:rPr>
+                <w:rFonts w:eastAsiaTheme="minorEastAsia"/>
                 <w:noProof/>
               </w:rPr>
               <w:tab/>
@@ -1634,7 +1641,21 @@
                 <w:rStyle w:val="Hipervnculo"/>
                 <w:noProof/>
               </w:rPr>
-              <w:t>Updated class diagram with methods and properties</w:t>
+              <w:t>Updated c</w:t>
+            </w:r>
+            <w:r>
+              <w:rPr>
+                <w:rStyle w:val="Hipervnculo"/>
+                <w:noProof/>
+              </w:rPr>
+              <w:t>l</w:t>
+            </w:r>
+            <w:r>
+              <w:rPr>
+                <w:rStyle w:val="Hipervnculo"/>
+                <w:noProof/>
+              </w:rPr>
+              <w:t>ass diagram with methods and properties</w:t>
             </w:r>
             <w:r>
               <w:rPr>
@@ -1655,7 +1676,7 @@
                 <w:noProof/>
                 <w:webHidden/>
               </w:rPr>
-              <w:instrText xml:space="preserve"> PAGEREF _Toc349994928 \h </w:instrText>
+              <w:instrText xml:space="preserve"> PAGEREF _Toc350278670 \h </w:instrText>
             </w:r>
             <w:r>
               <w:rPr>
@@ -1675,7 +1696,91 @@
                 <w:noProof/>
                 <w:webHidden/>
               </w:rPr>
-              <w:t>1</w:t>
+              <w:t>2</w:t>
+            </w:r>
+            <w:r>
+              <w:rPr>
+                <w:noProof/>
+                <w:webHidden/>
+              </w:rPr>
+              <w:fldChar w:fldCharType="end"/>
+            </w:r>
+          </w:hyperlink>
+        </w:p>
+        <w:p>
+          <w:pPr>
+            <w:pStyle w:val="TDC1"/>
+            <w:tabs>
+              <w:tab w:val="left" w:pos="440"/>
+              <w:tab w:val="right" w:leader="dot" w:pos="8494"/>
+            </w:tabs>
+            <w:rPr>
+              <w:rFonts w:eastAsiaTheme="minorEastAsia"/>
+              <w:noProof/>
+            </w:rPr>
+          </w:pPr>
+          <w:hyperlink w:anchor="_Toc350278671" w:history="1">
+            <w:r>
+              <w:rPr>
+                <w:rStyle w:val="Hipervnculo"/>
+                <w:noProof/>
+              </w:rPr>
+              <w:t>5.</w:t>
+            </w:r>
+            <w:r>
+              <w:rPr>
+                <w:rFonts w:eastAsiaTheme="minorEastAsia"/>
+                <w:noProof/>
+              </w:rPr>
+              <w:tab/>
+            </w:r>
+            <w:r>
+              <w:rPr>
+                <w:rStyle w:val="Hipervnculo"/>
+                <w:noProof/>
+              </w:rPr>
+              <w:t>Conclusion</w:t>
+            </w:r>
+            <w:r>
+              <w:rPr>
+                <w:noProof/>
+                <w:webHidden/>
+              </w:rPr>
+              <w:tab/>
+            </w:r>
+            <w:r>
+              <w:rPr>
+                <w:noProof/>
+                <w:webHidden/>
+              </w:rPr>
+              <w:fldChar w:fldCharType="begin"/>
+            </w:r>
+            <w:r>
+              <w:rPr>
+                <w:noProof/>
+                <w:webHidden/>
+              </w:rPr>
+              <w:instrText xml:space="preserve"> PAGEREF _Toc350278671 \h </w:instrText>
+            </w:r>
+            <w:r>
+              <w:rPr>
+                <w:noProof/>
+                <w:webHidden/>
+              </w:rPr>
+            </w:r>
+            <w:r>
+              <w:rPr>
+                <w:noProof/>
+                <w:webHidden/>
+              </w:rPr>
+              <w:fldChar w:fldCharType="separate"/>
+            </w:r>
+            <w:r>
+              <w:rPr>
+                <w:noProof/>
+                <w:webHidden/>
+              </w:rPr>
+              <w:t>2</w:t>
             </w:r>
             <w:r>
               <w:rPr>
@@ -1703,7 +1808,6 @@
         <w:pStyle w:val="Ttulo1"/>
         <w:ind w:left="720"/>
       </w:pPr>
-      <w:bookmarkStart w:id="0" w:name="_Toc349994925"/>
     </w:p>
     <w:p/>
     <w:p/>
@@ -1724,6 +1828,7 @@
           <w:numId w:val="1"/>
         </w:numPr>
       </w:pPr>
+      <w:bookmarkStart w:id="0" w:name="_Toc350278667"/>
       <w:r>
         <w:lastRenderedPageBreak/>
         <w:t>Introduction</w:t>
@@ -1738,7 +1843,7 @@
           <w:numId w:val="1"/>
         </w:numPr>
       </w:pPr>
-      <w:bookmarkStart w:id="1" w:name="_Toc349994926"/>
+      <w:bookmarkStart w:id="1" w:name="_Toc350278668"/>
       <w:proofErr w:type="spellStart"/>
       <w:r>
         <w:t>Wideframe</w:t>
@@ -1757,7 +1862,7 @@
           <w:numId w:val="1"/>
         </w:numPr>
       </w:pPr>
-      <w:bookmarkStart w:id="2" w:name="_Toc349994927"/>
+      <w:bookmarkStart w:id="2" w:name="_Toc350278669"/>
       <w:proofErr w:type="spellStart"/>
       <w:r>
         <w:t>Statechart</w:t>
@@ -1768,6 +1873,24 @@
       </w:r>
       <w:bookmarkEnd w:id="2"/>
     </w:p>
+    <w:p/>
+    <w:p/>
+    <w:p/>
+    <w:p/>
+    <w:p/>
+    <w:p/>
+    <w:p/>
+    <w:p/>
+    <w:p/>
+    <w:p/>
+    <w:p/>
+    <w:p/>
+    <w:p/>
+    <w:p/>
+    <w:p/>
+    <w:p/>
+    <w:p/>
+    <w:p/>
     <w:p>
       <w:pPr>
         <w:pStyle w:val="Ttulo1"/>
@@ -1776,11 +1899,73 @@
           <w:numId w:val="1"/>
         </w:numPr>
       </w:pPr>
-      <w:bookmarkStart w:id="3" w:name="_Toc349994928"/>
+      <w:bookmarkStart w:id="3" w:name="_Toc350278670"/>
       <w:r>
+        <w:lastRenderedPageBreak/>
         <w:t>Updated class diagram with methods and properties</w:t>
       </w:r>
       <w:bookmarkEnd w:id="3"/>
+    </w:p>
+    <w:p/>
+    <w:p>
+      <w:pPr>
+        <w:ind w:left="-1134"/>
+      </w:pPr>
+      <w:bookmarkStart w:id="4" w:name="_GoBack"/>
+      <w:r>
+        <w:rPr>
+          <w:noProof/>
+        </w:rPr>
+        <w:drawing>
+          <wp:inline distT="0" distB="0" distL="0" distR="0">
+            <wp:extent cx="6800850" cy="8105775"/>
+            <wp:effectExtent l="0" t="0" r="0" b="9525"/>
+            <wp:docPr id="1" name="Imagen 1" descr="C:\Users\ASUS\Desktop\Erasmus Software Engineering\OOP2\M1\CarDealer\CarDealer_ClassDiagram.png"/>
+            <wp:cNvGraphicFramePr>
+              <a:graphicFrameLocks xmlns:a="http://schemas.openxmlformats.org/drawingml/2006/main" noChangeAspect="1"/>
+            </wp:cNvGraphicFramePr>
+            <a:graphic xmlns:a="http://schemas.openxmlformats.org/drawingml/2006/main">
+              <a:graphicData uri="http://schemas.openxmlformats.org/drawingml/2006/picture">
+                <pic:pic xmlns:pic="http://schemas.openxmlformats.org/drawingml/2006/picture">
+                  <pic:nvPicPr>
+                    <pic:cNvPr id="0" name="Picture 1" descr="C:\Users\ASUS\Desktop\Erasmus Software Engineering\OOP2\M1\CarDealer\CarDealer_ClassDiagram.png"/>
+                    <pic:cNvPicPr>
+                      <a:picLocks noChangeAspect="1" noChangeArrowheads="1"/>
+                    </pic:cNvPicPr>
+                  </pic:nvPicPr>
+                  <pic:blipFill>
+                    <a:blip r:embed="rId8">
+                      <a:extLst>
+                        <a:ext uri="{28A0092B-C50C-407E-A947-70E740481C1C}">
+                          <a14:useLocalDpi xmlns:a14="http://schemas.microsoft.com/office/drawing/2010/main" val="0"/>
+                        </a:ext>
+                      </a:extLst>
+                    </a:blip>
+                    <a:srcRect/>
+                    <a:stretch>
+                      <a:fillRect/>
+                    </a:stretch>
+                  </pic:blipFill>
+                  <pic:spPr bwMode="auto">
+                    <a:xfrm>
+                      <a:off x="0" y="0"/>
+                      <a:ext cx="6800850" cy="8105775"/>
+                    </a:xfrm>
+                    <a:prstGeom prst="rect">
+                      <a:avLst/>
+                    </a:prstGeom>
+                    <a:noFill/>
+                    <a:ln>
+                      <a:noFill/>
+                    </a:ln>
+                  </pic:spPr>
+                </pic:pic>
+              </a:graphicData>
+            </a:graphic>
+          </wp:inline>
+        </w:drawing>
+      </w:r>
+      <w:bookmarkEnd w:id="4"/>
     </w:p>
     <w:p>
       <w:pPr>
@@ -1790,11 +1975,12 @@
           <w:numId w:val="1"/>
         </w:numPr>
       </w:pPr>
+      <w:bookmarkStart w:id="5" w:name="_Toc350278671"/>
       <w:r>
+        <w:lastRenderedPageBreak/>
         <w:t>Conclusion</w:t>
       </w:r>
-      <w:bookmarkStart w:id="4" w:name="_GoBack"/>
-      <w:bookmarkEnd w:id="4"/>
+      <w:bookmarkEnd w:id="5"/>
     </w:p>
     <w:sectPr>
       <w:pgSz w:w="11906" w:h="16838"/>
@@ -2887,7 +3073,7 @@
 </file>
 
 <file path=customXml/itemProps2.xml><?xml version="1.0" encoding="utf-8"?>
-<ds:datastoreItem xmlns:ds="http://schemas.openxmlformats.org/officeDocument/2006/customXml" ds:itemID="{D785B1F5-04DD-4123-A8B5-7039CD1AA6D4}">
+<ds:datastoreItem xmlns:ds="http://schemas.openxmlformats.org/officeDocument/2006/customXml" ds:itemID="{00A952E0-D5DA-4E1F-AEFB-5266F12DCF08}">
   <ds:schemaRefs>
     <ds:schemaRef ds:uri="http://schemas.openxmlformats.org/officeDocument/2006/bibliography"/>
   </ds:schemaRefs>

</xml_diff>